<commit_message>
Mensaje al guarda en borrador y ya lista
Ya puede desplegar un valor al guardar falta customizar, la puedo listar pero hay un problme con los datos guardados en las visitas los Id son nulos. y al pasarlo a texto en el label dan problemas
</commit_message>
<xml_diff>
--- a/Monografia Google Trend.docx
+++ b/Monografia Google Trend.docx
@@ -88,16 +88,92 @@
     <w:p>
       <w:pPr>
         <w:spacing w:after="0" w:line="240" w:lineRule="auto"/>
+        <w:jc w:val="both"/>
+        <w:rPr>
+          <w:rFonts w:asciiTheme="minorHAnsi" w:hAnsiTheme="minorHAnsi" w:cs="Arial"/>
+        </w:rPr>
+      </w:pPr>
+    </w:p>
+    <w:p>
+      <w:pPr>
+        <w:spacing w:after="0" w:line="240" w:lineRule="auto"/>
+        <w:jc w:val="both"/>
+        <w:rPr>
+          <w:rFonts w:asciiTheme="minorHAnsi" w:hAnsiTheme="minorHAnsi" w:cs="Arial"/>
+        </w:rPr>
+      </w:pPr>
+    </w:p>
+    <w:p>
+      <w:pPr>
+        <w:spacing w:after="0" w:line="240" w:lineRule="auto"/>
+        <w:jc w:val="both"/>
+        <w:rPr>
+          <w:rFonts w:asciiTheme="minorHAnsi" w:hAnsiTheme="minorHAnsi" w:cs="Arial"/>
+        </w:rPr>
+      </w:pPr>
+    </w:p>
+    <w:p>
+      <w:pPr>
+        <w:spacing w:after="0" w:line="240" w:lineRule="auto"/>
+        <w:jc w:val="both"/>
+        <w:rPr>
+          <w:rFonts w:asciiTheme="minorHAnsi" w:hAnsiTheme="minorHAnsi" w:cs="Arial"/>
+        </w:rPr>
+      </w:pPr>
+    </w:p>
+    <w:p>
+      <w:pPr>
+        <w:spacing w:after="0" w:line="240" w:lineRule="auto"/>
+        <w:jc w:val="both"/>
+        <w:rPr>
+          <w:rFonts w:asciiTheme="minorHAnsi" w:hAnsiTheme="minorHAnsi" w:cs="Arial"/>
+        </w:rPr>
+      </w:pPr>
+    </w:p>
+    <w:p>
+      <w:pPr>
+        <w:spacing w:after="0" w:line="240" w:lineRule="auto"/>
+        <w:jc w:val="both"/>
+        <w:rPr>
+          <w:rFonts w:asciiTheme="minorHAnsi" w:hAnsiTheme="minorHAnsi" w:cs="Arial"/>
+        </w:rPr>
+      </w:pPr>
+    </w:p>
+    <w:p>
+      <w:pPr>
+        <w:spacing w:after="0" w:line="240" w:lineRule="auto"/>
+        <w:jc w:val="both"/>
+        <w:rPr>
+          <w:rFonts w:asciiTheme="minorHAnsi" w:hAnsiTheme="minorHAnsi" w:cs="Arial"/>
+        </w:rPr>
+      </w:pPr>
+    </w:p>
+    <w:p>
+      <w:pPr>
+        <w:spacing w:after="0" w:line="240" w:lineRule="auto"/>
+        <w:jc w:val="both"/>
+        <w:rPr>
+          <w:rFonts w:asciiTheme="minorHAnsi" w:hAnsiTheme="minorHAnsi" w:cs="Arial"/>
+        </w:rPr>
+      </w:pPr>
+    </w:p>
+    <w:p>
+      <w:pPr>
+        <w:spacing w:after="0" w:line="240" w:lineRule="auto"/>
         <w:jc w:val="center"/>
         <w:rPr>
           <w:rFonts w:asciiTheme="minorHAnsi" w:hAnsiTheme="minorHAnsi" w:cs="Arial"/>
           <w:b/>
+          <w:sz w:val="28"/>
+          <w:szCs w:val="28"/>
         </w:rPr>
       </w:pPr>
       <w:r>
         <w:rPr>
           <w:rFonts w:asciiTheme="minorHAnsi" w:hAnsiTheme="minorHAnsi" w:cs="Arial"/>
           <w:b/>
+          <w:sz w:val="28"/>
+          <w:szCs w:val="28"/>
         </w:rPr>
         <w:t>Maestría en de Ingeniera de Software</w:t>
       </w:r>
@@ -109,6 +185,8 @@
         <w:rPr>
           <w:rFonts w:asciiTheme="minorHAnsi" w:hAnsiTheme="minorHAnsi"/>
           <w:b/>
+          <w:sz w:val="28"/>
+          <w:szCs w:val="28"/>
         </w:rPr>
       </w:pPr>
     </w:p>
@@ -119,12 +197,16 @@
         <w:rPr>
           <w:rFonts w:asciiTheme="minorHAnsi" w:hAnsiTheme="minorHAnsi"/>
           <w:b/>
+          <w:sz w:val="28"/>
+          <w:szCs w:val="28"/>
         </w:rPr>
       </w:pPr>
       <w:r>
         <w:rPr>
           <w:rFonts w:asciiTheme="minorHAnsi" w:hAnsiTheme="minorHAnsi"/>
           <w:b/>
+          <w:sz w:val="28"/>
+          <w:szCs w:val="28"/>
         </w:rPr>
         <w:t xml:space="preserve">MÓDULO – </w:t>
       </w:r>
@@ -132,6 +214,8 @@
         <w:rPr>
           <w:rFonts w:asciiTheme="minorHAnsi" w:hAnsiTheme="minorHAnsi"/>
           <w:b/>
+          <w:sz w:val="28"/>
+          <w:szCs w:val="28"/>
         </w:rPr>
         <w:t>LA CALIDAD Y EL PROCESO DE</w:t>
       </w:r>
@@ -139,6 +223,8 @@
         <w:rPr>
           <w:rFonts w:asciiTheme="minorHAnsi" w:hAnsiTheme="minorHAnsi"/>
           <w:b/>
+          <w:sz w:val="28"/>
+          <w:szCs w:val="28"/>
         </w:rPr>
         <w:t xml:space="preserve"> DESARROLLO DE</w:t>
       </w:r>
@@ -146,6 +232,8 @@
         <w:rPr>
           <w:rFonts w:asciiTheme="minorHAnsi" w:hAnsiTheme="minorHAnsi"/>
           <w:b/>
+          <w:sz w:val="28"/>
+          <w:szCs w:val="28"/>
         </w:rPr>
         <w:t> SOFTWARE</w:t>
       </w:r>
@@ -156,6 +244,8 @@
         <w:jc w:val="both"/>
         <w:rPr>
           <w:rFonts w:asciiTheme="minorHAnsi" w:hAnsiTheme="minorHAnsi" w:cs="Arial"/>
+          <w:sz w:val="28"/>
+          <w:szCs w:val="28"/>
         </w:rPr>
       </w:pPr>
     </w:p>
@@ -166,12 +256,16 @@
         <w:rPr>
           <w:rFonts w:asciiTheme="minorHAnsi" w:hAnsiTheme="minorHAnsi"/>
           <w:b/>
+          <w:sz w:val="28"/>
+          <w:szCs w:val="28"/>
         </w:rPr>
       </w:pPr>
       <w:r>
         <w:rPr>
           <w:rFonts w:asciiTheme="minorHAnsi" w:hAnsiTheme="minorHAnsi"/>
           <w:b/>
+          <w:sz w:val="28"/>
+          <w:szCs w:val="28"/>
         </w:rPr>
         <w:t xml:space="preserve">PROYECTO: </w:t>
       </w:r>
@@ -179,9 +273,76 @@
         <w:rPr>
           <w:rFonts w:asciiTheme="minorHAnsi" w:hAnsiTheme="minorHAnsi"/>
           <w:b/>
+          <w:sz w:val="28"/>
+          <w:szCs w:val="28"/>
         </w:rPr>
         <w:t>CLASIFICACION DEL SOFTWARE Y TENDENCIAS</w:t>
       </w:r>
+    </w:p>
+    <w:p>
+      <w:pPr>
+        <w:spacing w:after="0" w:line="240" w:lineRule="auto"/>
+        <w:jc w:val="both"/>
+        <w:rPr>
+          <w:rFonts w:asciiTheme="minorHAnsi" w:hAnsiTheme="minorHAnsi" w:cs="Arial"/>
+        </w:rPr>
+      </w:pPr>
+    </w:p>
+    <w:p>
+      <w:pPr>
+        <w:spacing w:after="0" w:line="240" w:lineRule="auto"/>
+        <w:jc w:val="both"/>
+        <w:rPr>
+          <w:rFonts w:asciiTheme="minorHAnsi" w:hAnsiTheme="minorHAnsi" w:cs="Arial"/>
+        </w:rPr>
+      </w:pPr>
+    </w:p>
+    <w:p>
+      <w:pPr>
+        <w:spacing w:after="0" w:line="240" w:lineRule="auto"/>
+        <w:jc w:val="both"/>
+        <w:rPr>
+          <w:rFonts w:asciiTheme="minorHAnsi" w:hAnsiTheme="minorHAnsi" w:cs="Arial"/>
+        </w:rPr>
+      </w:pPr>
+    </w:p>
+    <w:p>
+      <w:pPr>
+        <w:spacing w:after="0" w:line="240" w:lineRule="auto"/>
+        <w:jc w:val="both"/>
+        <w:rPr>
+          <w:rFonts w:asciiTheme="minorHAnsi" w:hAnsiTheme="minorHAnsi" w:cs="Arial"/>
+        </w:rPr>
+      </w:pPr>
+    </w:p>
+    <w:p>
+      <w:pPr>
+        <w:spacing w:after="0" w:line="240" w:lineRule="auto"/>
+        <w:jc w:val="both"/>
+        <w:rPr>
+          <w:rFonts w:asciiTheme="minorHAnsi" w:hAnsiTheme="minorHAnsi" w:cs="Arial"/>
+        </w:rPr>
+      </w:pPr>
+    </w:p>
+    <w:p>
+      <w:pPr>
+        <w:spacing w:after="0" w:line="240" w:lineRule="auto"/>
+        <w:jc w:val="both"/>
+        <w:rPr>
+          <w:rFonts w:asciiTheme="minorHAnsi" w:hAnsiTheme="minorHAnsi" w:cs="Arial"/>
+        </w:rPr>
+      </w:pPr>
+    </w:p>
+    <w:p>
+      <w:pPr>
+        <w:spacing w:after="0" w:line="240" w:lineRule="auto"/>
+        <w:jc w:val="both"/>
+        <w:rPr>
+          <w:rFonts w:asciiTheme="minorHAnsi" w:hAnsiTheme="minorHAnsi" w:cs="Arial"/>
+        </w:rPr>
+      </w:pPr>
+      <w:bookmarkStart w:id="0" w:name="_GoBack"/>
+      <w:bookmarkEnd w:id="0"/>
     </w:p>
     <w:p>
       <w:pPr>
@@ -398,15 +559,18 @@
         <w:rPr>
           <w:rFonts w:asciiTheme="minorHAnsi" w:hAnsiTheme="minorHAnsi" w:cs="Arial"/>
         </w:rPr>
+        <w:lastRenderedPageBreak/>
         <w:br w:type="page"/>
       </w:r>
-      <w:bookmarkStart w:id="0" w:name="_GoBack"/>
-      <w:bookmarkEnd w:id="0"/>
     </w:p>
     <w:sdt>
       <w:sdtPr>
         <w:rPr>
-          <w:lang w:val="es-ES"/>
+          <w:rFonts w:ascii="Calibri" w:eastAsia="Calibri" w:hAnsi="Calibri" w:cs="Times New Roman"/>
+          <w:color w:val="auto"/>
+          <w:sz w:val="22"/>
+          <w:szCs w:val="22"/>
+          <w:lang w:val="es-ES" w:eastAsia="en-US"/>
         </w:rPr>
         <w:id w:val="-1035188981"/>
         <w:docPartObj>
@@ -416,13 +580,8 @@
       </w:sdtPr>
       <w:sdtEndPr>
         <w:rPr>
-          <w:rFonts w:ascii="Calibri" w:eastAsia="Calibri" w:hAnsi="Calibri" w:cs="Times New Roman"/>
           <w:b/>
           <w:bCs/>
-          <w:color w:val="auto"/>
-          <w:sz w:val="22"/>
-          <w:szCs w:val="22"/>
-          <w:lang w:eastAsia="en-US"/>
         </w:rPr>
       </w:sdtEndPr>
       <w:sdtContent>
@@ -505,7 +664,7 @@
                 <w:noProof/>
                 <w:webHidden/>
               </w:rPr>
-              <w:t>3</w:t>
+              <w:t>4</w:t>
             </w:r>
             <w:r>
               <w:rPr>
@@ -573,7 +732,7 @@
                 <w:noProof/>
                 <w:webHidden/>
               </w:rPr>
-              <w:t>3</w:t>
+              <w:t>4</w:t>
             </w:r>
             <w:r>
               <w:rPr>
@@ -641,7 +800,7 @@
                 <w:noProof/>
                 <w:webHidden/>
               </w:rPr>
-              <w:t>3</w:t>
+              <w:t>4</w:t>
             </w:r>
             <w:r>
               <w:rPr>
@@ -709,7 +868,7 @@
                 <w:noProof/>
                 <w:webHidden/>
               </w:rPr>
-              <w:t>3</w:t>
+              <w:t>4</w:t>
             </w:r>
             <w:r>
               <w:rPr>
@@ -777,7 +936,7 @@
                 <w:noProof/>
                 <w:webHidden/>
               </w:rPr>
-              <w:t>6</w:t>
+              <w:t>7</w:t>
             </w:r>
             <w:r>
               <w:rPr>
@@ -845,7 +1004,7 @@
                 <w:noProof/>
                 <w:webHidden/>
               </w:rPr>
-              <w:t>7</w:t>
+              <w:t>9</w:t>
             </w:r>
             <w:r>
               <w:rPr>
@@ -913,7 +1072,7 @@
                 <w:noProof/>
                 <w:webHidden/>
               </w:rPr>
-              <w:t>9</w:t>
+              <w:t>10</w:t>
             </w:r>
             <w:r>
               <w:rPr>
@@ -981,7 +1140,7 @@
                 <w:noProof/>
                 <w:webHidden/>
               </w:rPr>
-              <w:t>10</w:t>
+              <w:t>12</w:t>
             </w:r>
             <w:r>
               <w:rPr>
@@ -1049,7 +1208,7 @@
                 <w:noProof/>
                 <w:webHidden/>
               </w:rPr>
-              <w:t>10</w:t>
+              <w:t>12</w:t>
             </w:r>
             <w:r>
               <w:rPr>
@@ -1117,7 +1276,7 @@
                 <w:noProof/>
                 <w:webHidden/>
               </w:rPr>
-              <w:t>11</w:t>
+              <w:t>13</w:t>
             </w:r>
             <w:r>
               <w:rPr>
@@ -1185,7 +1344,7 @@
                 <w:noProof/>
                 <w:webHidden/>
               </w:rPr>
-              <w:t>12</w:t>
+              <w:t>14</w:t>
             </w:r>
             <w:r>
               <w:rPr>
@@ -1253,7 +1412,7 @@
                 <w:noProof/>
                 <w:webHidden/>
               </w:rPr>
-              <w:t>13</w:t>
+              <w:t>15</w:t>
             </w:r>
             <w:r>
               <w:rPr>
@@ -1321,7 +1480,7 @@
                 <w:noProof/>
                 <w:webHidden/>
               </w:rPr>
-              <w:t>14</w:t>
+              <w:t>16</w:t>
             </w:r>
             <w:r>
               <w:rPr>
@@ -1389,7 +1548,7 @@
                 <w:noProof/>
                 <w:webHidden/>
               </w:rPr>
-              <w:t>15</w:t>
+              <w:t>17</w:t>
             </w:r>
             <w:r>
               <w:rPr>
@@ -1457,7 +1616,7 @@
                 <w:noProof/>
                 <w:webHidden/>
               </w:rPr>
-              <w:t>15</w:t>
+              <w:t>18</w:t>
             </w:r>
             <w:r>
               <w:rPr>
@@ -1525,7 +1684,7 @@
                 <w:noProof/>
                 <w:webHidden/>
               </w:rPr>
-              <w:t>16</w:t>
+              <w:t>19</w:t>
             </w:r>
             <w:r>
               <w:rPr>
@@ -1593,7 +1752,7 @@
                 <w:noProof/>
                 <w:webHidden/>
               </w:rPr>
-              <w:t>17</w:t>
+              <w:t>19</w:t>
             </w:r>
             <w:r>
               <w:rPr>
@@ -1661,7 +1820,7 @@
                 <w:noProof/>
                 <w:webHidden/>
               </w:rPr>
-              <w:t>17</w:t>
+              <w:t>19</w:t>
             </w:r>
             <w:r>
               <w:rPr>
@@ -1729,7 +1888,7 @@
                 <w:noProof/>
                 <w:webHidden/>
               </w:rPr>
-              <w:t>18</w:t>
+              <w:t>20</w:t>
             </w:r>
             <w:r>
               <w:rPr>
@@ -1797,7 +1956,7 @@
                 <w:noProof/>
                 <w:webHidden/>
               </w:rPr>
-              <w:t>18</w:t>
+              <w:t>21</w:t>
             </w:r>
             <w:r>
               <w:rPr>
@@ -1865,7 +2024,7 @@
                 <w:noProof/>
                 <w:webHidden/>
               </w:rPr>
-              <w:t>19</w:t>
+              <w:t>22</w:t>
             </w:r>
             <w:r>
               <w:rPr>
@@ -1933,7 +2092,7 @@
                 <w:noProof/>
                 <w:webHidden/>
               </w:rPr>
-              <w:t>20</w:t>
+              <w:t>22</w:t>
             </w:r>
             <w:r>
               <w:rPr>
@@ -2001,7 +2160,7 @@
                 <w:noProof/>
                 <w:webHidden/>
               </w:rPr>
-              <w:t>21</w:t>
+              <w:t>24</w:t>
             </w:r>
             <w:r>
               <w:rPr>
@@ -2069,7 +2228,7 @@
                 <w:noProof/>
                 <w:webHidden/>
               </w:rPr>
-              <w:t>22</w:t>
+              <w:t>24</w:t>
             </w:r>
             <w:r>
               <w:rPr>
@@ -2137,7 +2296,7 @@
                 <w:noProof/>
                 <w:webHidden/>
               </w:rPr>
-              <w:t>23</w:t>
+              <w:t>26</w:t>
             </w:r>
             <w:r>
               <w:rPr>
@@ -2205,7 +2364,7 @@
                 <w:noProof/>
                 <w:webHidden/>
               </w:rPr>
-              <w:t>23</w:t>
+              <w:t>26</w:t>
             </w:r>
             <w:r>
               <w:rPr>
@@ -2273,7 +2432,7 @@
                 <w:noProof/>
                 <w:webHidden/>
               </w:rPr>
-              <w:t>24</w:t>
+              <w:t>27</w:t>
             </w:r>
             <w:r>
               <w:rPr>
@@ -2341,7 +2500,7 @@
                 <w:noProof/>
                 <w:webHidden/>
               </w:rPr>
-              <w:t>24</w:t>
+              <w:t>27</w:t>
             </w:r>
             <w:r>
               <w:rPr>
@@ -2409,7 +2568,7 @@
                 <w:noProof/>
                 <w:webHidden/>
               </w:rPr>
-              <w:t>26</w:t>
+              <w:t>29</w:t>
             </w:r>
             <w:r>
               <w:rPr>
@@ -2995,6 +3154,7 @@
         <w:rPr>
           <w:rFonts w:asciiTheme="minorHAnsi" w:hAnsiTheme="minorHAnsi"/>
         </w:rPr>
+        <w:lastRenderedPageBreak/>
         <w:t xml:space="preserve">Según una recopilación previa a continuación una lista con la descripción de los </w:t>
       </w:r>
       <w:proofErr w:type="spellStart"/>
@@ -3009,14 +3169,7 @@
         <w:rPr>
           <w:rFonts w:asciiTheme="minorHAnsi" w:hAnsiTheme="minorHAnsi"/>
         </w:rPr>
-        <w:t xml:space="preserve"> ofertados en el mercado, en esta subcategoría y dado la importancia de este software se realizó una análisis de soluciones pagas líderes del mercado aglutinándolas en una comparación y una </w:t>
-      </w:r>
-      <w:r>
-        <w:rPr>
-          <w:rFonts w:asciiTheme="minorHAnsi" w:hAnsiTheme="minorHAnsi"/>
-        </w:rPr>
-        <w:lastRenderedPageBreak/>
-        <w:t xml:space="preserve">segunda comparación con soluciones open </w:t>
+        <w:t xml:space="preserve"> ofertados en el mercado, en esta subcategoría y dado la importancia de este software se realizó una análisis de soluciones pagas líderes del mercado aglutinándolas en una comparación y una segunda comparación con soluciones open </w:t>
       </w:r>
       <w:proofErr w:type="spellStart"/>
       <w:r>
@@ -3499,6 +3652,7 @@
           <w:noProof/>
           <w:lang w:val="es-BO" w:eastAsia="es-BO"/>
         </w:rPr>
+        <w:lastRenderedPageBreak/>
         <w:drawing>
           <wp:inline distT="0" distB="0" distL="0" distR="0" wp14:anchorId="0D6BF1DF" wp14:editId="0CCB9A5F">
             <wp:extent cx="5419725" cy="2255457"/>
@@ -3629,7 +3783,6 @@
           <w:noProof/>
           <w:lang w:val="es-BO" w:eastAsia="es-BO"/>
         </w:rPr>
-        <w:lastRenderedPageBreak/>
         <w:drawing>
           <wp:inline distT="0" distB="0" distL="0" distR="0" wp14:anchorId="40168632" wp14:editId="188CE4BA">
             <wp:extent cx="5572125" cy="2162933"/>
@@ -3906,6 +4059,7 @@
         <w:rPr>
           <w:rFonts w:asciiTheme="minorHAnsi" w:hAnsiTheme="minorHAnsi"/>
         </w:rPr>
+        <w:lastRenderedPageBreak/>
         <w:t>Sus principales características es que posee una amplia cartera de soluciones de venta, marketing, servicios y funciones de colaboración. También incluye una agenda, una herramienta para concertar citas y múltiples opciones para realizar un seguimiento de nuestra actividad comercial</w:t>
       </w:r>
     </w:p>
@@ -4061,7 +4215,6 @@
         <w:rPr>
           <w:rStyle w:val="Ttulo4Car"/>
         </w:rPr>
-        <w:lastRenderedPageBreak/>
         <w:t>Microsoft Dynamics CRM</w:t>
       </w:r>
       <w:r>
@@ -4427,6 +4580,7 @@
       </w:pPr>
       <w:bookmarkStart w:id="6" w:name="_Toc497817970"/>
       <w:r>
+        <w:lastRenderedPageBreak/>
         <w:t>TENDENCIAS SEGÚN GOOGLE TRENDS</w:t>
       </w:r>
       <w:bookmarkEnd w:id="6"/>
@@ -4533,7 +4687,6 @@
           <w:noProof/>
           <w:lang w:val="es-BO" w:eastAsia="es-BO"/>
         </w:rPr>
-        <w:lastRenderedPageBreak/>
         <w:drawing>
           <wp:inline distT="0" distB="0" distL="0" distR="0" wp14:anchorId="1376538B" wp14:editId="3D6FC0F5">
             <wp:extent cx="5829783" cy="2047875"/>
@@ -4600,6 +4753,7 @@
           <w:noProof/>
           <w:lang w:val="es-BO" w:eastAsia="es-BO"/>
         </w:rPr>
+        <w:lastRenderedPageBreak/>
         <w:drawing>
           <wp:inline distT="0" distB="0" distL="0" distR="0" wp14:anchorId="0BCEAAA1" wp14:editId="12749CC9">
             <wp:extent cx="5781675" cy="2410350"/>
@@ -4753,7 +4907,6 @@
       <w:bookmarkStart w:id="7" w:name="_Toc497817971"/>
       <w:proofErr w:type="spellStart"/>
       <w:r>
-        <w:lastRenderedPageBreak/>
         <w:t>Call</w:t>
       </w:r>
       <w:proofErr w:type="spellEnd"/>
@@ -4842,6 +4995,7 @@
         <w:rPr>
           <w:rStyle w:val="Ttulo4Car"/>
         </w:rPr>
+        <w:lastRenderedPageBreak/>
         <w:t>GOautodial</w:t>
       </w:r>
       <w:proofErr w:type="spellEnd"/>
@@ -5489,6 +5643,7 @@
         <w:rPr>
           <w:rFonts w:asciiTheme="minorHAnsi" w:hAnsiTheme="minorHAnsi"/>
         </w:rPr>
+        <w:lastRenderedPageBreak/>
         <w:t xml:space="preserve">Dado que muchas soluciones de esta categoría vienen como un apartado adicional en un </w:t>
       </w:r>
       <w:proofErr w:type="spellStart"/>
@@ -5531,7 +5686,6 @@
         <w:rPr>
           <w:rStyle w:val="Ttulo4Car"/>
         </w:rPr>
-        <w:lastRenderedPageBreak/>
         <w:t>Fishbowl</w:t>
       </w:r>
       <w:proofErr w:type="spellEnd"/>
@@ -5880,7 +6034,6 @@
           <w:noProof/>
           <w:lang w:val="es-BO" w:eastAsia="es-BO"/>
         </w:rPr>
-        <w:lastRenderedPageBreak/>
         <w:drawing>
           <wp:inline distT="0" distB="0" distL="0" distR="0" wp14:anchorId="536A7F9F" wp14:editId="3A88ABC9">
             <wp:extent cx="6096000" cy="2733675"/>
@@ -6022,7 +6175,14 @@
         <w:rPr>
           <w:rFonts w:asciiTheme="minorHAnsi" w:hAnsiTheme="minorHAnsi"/>
         </w:rPr>
-        <w:t>proporciona equipos y servicios de telecomunicaciones a operadores de redes móviles y fijas en todo el mundo. Ericsson tiene una combinación única de ofertas de TI para lograr crecimiento y rentabilidad en el ecosistema en red. Su cartera de software incluye el administrador de ingresos, el administrador de la nube, el administrador de catálogos, la gestión de clientes y socios, la gestión de ingresos y políticas, la gestión y análisis de la experiencia del cliente y las soluciones comerciales relacionadas. Proporciona sistemas convergentes de carga y facturación convergentes a la nube que redefinen el papel de BSS.</w:t>
+        <w:t xml:space="preserve">proporciona equipos y servicios de telecomunicaciones a operadores de redes móviles y fijas en todo el mundo. Ericsson tiene una combinación única de ofertas de TI para lograr crecimiento y rentabilidad en el ecosistema en red. Su cartera de software incluye el administrador de ingresos, el administrador de la nube, el administrador de catálogos, la gestión de clientes y socios, la gestión de ingresos y políticas, la gestión y análisis de la experiencia del </w:t>
+      </w:r>
+      <w:r>
+        <w:rPr>
+          <w:rFonts w:asciiTheme="minorHAnsi" w:hAnsiTheme="minorHAnsi"/>
+        </w:rPr>
+        <w:lastRenderedPageBreak/>
+        <w:t>cliente y las soluciones comerciales relacionadas. Proporciona sistemas convergentes de carga y facturación convergentes a la nube que redefinen el papel de BSS.</w:t>
       </w:r>
     </w:p>
     <w:p>
@@ -6065,14 +6225,7 @@
         <w:rPr>
           <w:rFonts w:asciiTheme="minorHAnsi" w:hAnsiTheme="minorHAnsi"/>
         </w:rPr>
-        <w:t xml:space="preserve"> Technologies proporciona soluciones gestionadas BSS que comprenden operaciones de tecnología de la información (ITO), externalización de procesos comerciales </w:t>
-      </w:r>
-      <w:r>
-        <w:rPr>
-          <w:rFonts w:asciiTheme="minorHAnsi" w:hAnsiTheme="minorHAnsi"/>
-        </w:rPr>
-        <w:lastRenderedPageBreak/>
-        <w:t>(BPO) y ofertas de servicios de transformación adaptadas para satisfacer los requisitos del operador de telecomunicaciones. Ayuda a los operadores de telecomunicaciones a ampliar su base de clientes, mejorar la lealtad de los clientes, aumentar su rentabilidad y reducir su CAPEX y OPEX.</w:t>
+        <w:t xml:space="preserve"> Technologies proporciona soluciones gestionadas BSS que comprenden operaciones de tecnología de la información (ITO), externalización de procesos comerciales (BPO) y ofertas de servicios de transformación adaptadas para satisfacer los requisitos del operador de telecomunicaciones. Ayuda a los operadores de telecomunicaciones a ampliar su base de clientes, mejorar la lealtad de los clientes, aumentar su rentabilidad y reducir su CAPEX y OPEX.</w:t>
       </w:r>
     </w:p>
     <w:p>
@@ -6313,6 +6466,7 @@
         <w:rPr>
           <w:rFonts w:asciiTheme="minorHAnsi" w:hAnsiTheme="minorHAnsi"/>
         </w:rPr>
+        <w:lastRenderedPageBreak/>
         <w:t xml:space="preserve">Si bien algunas de las empresas del listado </w:t>
       </w:r>
       <w:r>
@@ -6354,7 +6508,6 @@
           <w:noProof/>
           <w:lang w:val="es-BO" w:eastAsia="es-BO"/>
         </w:rPr>
-        <w:lastRenderedPageBreak/>
         <w:drawing>
           <wp:inline distT="0" distB="0" distL="0" distR="0" wp14:anchorId="4CC866E8" wp14:editId="6BEB1303">
             <wp:extent cx="5969000" cy="2238375"/>
@@ -6598,6 +6751,7 @@
         <w:rPr>
           <w:rStyle w:val="Ttulo4Car"/>
         </w:rPr>
+        <w:lastRenderedPageBreak/>
         <w:t>Zenefits</w:t>
       </w:r>
       <w:proofErr w:type="spellEnd"/>
@@ -6671,7 +6825,6 @@
         <w:rPr>
           <w:rStyle w:val="Ttulo4Car"/>
         </w:rPr>
-        <w:lastRenderedPageBreak/>
         <w:t>ADP</w:t>
       </w:r>
       <w:r>
@@ -6823,6 +6976,7 @@
       </w:pPr>
       <w:bookmarkStart w:id="15" w:name="_Toc497817979"/>
       <w:r>
+        <w:lastRenderedPageBreak/>
         <w:t xml:space="preserve">Business </w:t>
       </w:r>
       <w:proofErr w:type="spellStart"/>
@@ -6924,7 +7078,6 @@
         <w:rPr>
           <w:rStyle w:val="Ttulo4Car"/>
         </w:rPr>
-        <w:lastRenderedPageBreak/>
         <w:t>Tableau</w:t>
       </w:r>
       <w:proofErr w:type="spellEnd"/>
@@ -7163,6 +7316,7 @@
       </w:pPr>
       <w:bookmarkStart w:id="16" w:name="_Toc497817980"/>
       <w:r>
+        <w:lastRenderedPageBreak/>
         <w:t>TENDENCIAS SEGÚN GOOGLE TRENDS</w:t>
       </w:r>
       <w:bookmarkEnd w:id="16"/>
@@ -7241,7 +7395,6 @@
           <w:noProof/>
           <w:lang w:val="es-BO" w:eastAsia="es-BO"/>
         </w:rPr>
-        <w:lastRenderedPageBreak/>
         <w:drawing>
           <wp:inline distT="0" distB="0" distL="0" distR="0" wp14:anchorId="4A807818" wp14:editId="7B9C34AC">
             <wp:extent cx="6108078" cy="2333625"/>
@@ -7430,7 +7583,14 @@
         <w:rPr>
           <w:rFonts w:asciiTheme="minorHAnsi" w:hAnsiTheme="minorHAnsi"/>
         </w:rPr>
-        <w:t xml:space="preserve">. Los miembros pueden generar columnas donde </w:t>
+        <w:t xml:space="preserve">. Los miembros pueden generar columnas </w:t>
+      </w:r>
+      <w:r>
+        <w:rPr>
+          <w:rFonts w:asciiTheme="minorHAnsi" w:hAnsiTheme="minorHAnsi"/>
+        </w:rPr>
+        <w:lastRenderedPageBreak/>
+        <w:t xml:space="preserve">donde </w:t>
       </w:r>
       <w:proofErr w:type="spellStart"/>
       <w:r>
@@ -7649,14 +7809,7 @@
         <w:rPr>
           <w:rFonts w:asciiTheme="minorHAnsi" w:hAnsiTheme="minorHAnsi"/>
         </w:rPr>
-        <w:t xml:space="preserve"> </w:t>
-      </w:r>
-      <w:r>
-        <w:rPr>
-          <w:rFonts w:asciiTheme="minorHAnsi" w:hAnsiTheme="minorHAnsi"/>
-        </w:rPr>
-        <w:lastRenderedPageBreak/>
-        <w:t xml:space="preserve">charts y visualice los procesos de todo su equipo, ya sea </w:t>
+        <w:t xml:space="preserve"> charts y visualice los procesos de todo su equipo, ya sea </w:t>
       </w:r>
       <w:proofErr w:type="spellStart"/>
       <w:r>
@@ -7801,6 +7954,7 @@
           <w:noProof/>
           <w:lang w:val="es-BO" w:eastAsia="es-BO"/>
         </w:rPr>
+        <w:lastRenderedPageBreak/>
         <w:drawing>
           <wp:inline distT="0" distB="0" distL="0" distR="0" wp14:anchorId="41B574C9" wp14:editId="694E1D28">
             <wp:extent cx="5785757" cy="2238375"/>
@@ -7939,7 +8093,6 @@
         <w:rPr>
           <w:rStyle w:val="Ttulo4Car"/>
         </w:rPr>
-        <w:lastRenderedPageBreak/>
         <w:t>GIT</w:t>
       </w:r>
       <w:r>
@@ -8310,7 +8463,14 @@
         <w:rPr>
           <w:rFonts w:asciiTheme="minorHAnsi" w:hAnsiTheme="minorHAnsi"/>
         </w:rPr>
-        <w:t xml:space="preserve"> escrita en C. Mercurial fue escrito originalmente para funcionar sobre GNU/Linux. Ha sido adaptado para Windows, Mac OS X y la mayoría de otros sistemas tipo Unix. Mercurial es, sobre todo, un programa para la línea de comandos. Todas las operaciones de Mercurial se invocan como opciones dadas a su programa motor</w:t>
+        <w:t xml:space="preserve"> escrita en C. Mercurial fue escrito originalmente </w:t>
+      </w:r>
+      <w:r>
+        <w:rPr>
+          <w:rFonts w:asciiTheme="minorHAnsi" w:hAnsiTheme="minorHAnsi"/>
+        </w:rPr>
+        <w:lastRenderedPageBreak/>
+        <w:t>para funcionar sobre GNU/Linux. Ha sido adaptado para Windows, Mac OS X y la mayoría de otros sistemas tipo Unix. Mercurial es, sobre todo, un programa para la línea de comandos. Todas las operaciones de Mercurial se invocan como opciones dadas a su programa motor</w:t>
       </w:r>
     </w:p>
     <w:p>
@@ -8400,7 +8560,6 @@
           <w:noProof/>
           <w:lang w:val="es-BO" w:eastAsia="es-BO"/>
         </w:rPr>
-        <w:lastRenderedPageBreak/>
         <w:drawing>
           <wp:inline distT="0" distB="0" distL="0" distR="0" wp14:anchorId="0AE9F520" wp14:editId="07C0C67F">
             <wp:extent cx="5874659" cy="2247900"/>
@@ -8497,7 +8656,14 @@
         <w:rPr>
           <w:rFonts w:asciiTheme="minorHAnsi" w:hAnsiTheme="minorHAnsi"/>
         </w:rPr>
-        <w:t xml:space="preserve"> de modo que hacen que nos sirva para casi cualquier lenguaje, en este aspecto es de lo mejores. Sirve para Java, C++, PHP, Perl y un largo etcétera. También nos permite realizar aplicaciones de escritorio y aplicaciones web por lo que nos brinda una gran versatilidad.</w:t>
+        <w:t xml:space="preserve"> de modo que hacen que nos sirva para casi cualquier lenguaje, en este aspecto es de lo mejores. Sirve para Java, C++, PHP, Perl y un </w:t>
+      </w:r>
+      <w:r>
+        <w:rPr>
+          <w:rFonts w:asciiTheme="minorHAnsi" w:hAnsiTheme="minorHAnsi"/>
+        </w:rPr>
+        <w:lastRenderedPageBreak/>
+        <w:t>largo etcétera. También nos permite realizar aplicaciones de escritorio y aplicaciones web por lo que nos brinda una gran versatilidad.</w:t>
       </w:r>
     </w:p>
     <w:p>
@@ -8758,7 +8924,6 @@
         <w:rPr>
           <w:rStyle w:val="Ttulo4Car"/>
         </w:rPr>
-        <w:lastRenderedPageBreak/>
         <w:t>QtCreator</w:t>
       </w:r>
       <w:proofErr w:type="spellEnd"/>
@@ -8860,6 +9025,7 @@
       </w:pPr>
       <w:bookmarkStart w:id="23" w:name="_Toc497817987"/>
       <w:r>
+        <w:lastRenderedPageBreak/>
         <w:t>TENDENCIAS SEGÚN GOOGLE TRENDS</w:t>
       </w:r>
       <w:bookmarkEnd w:id="23"/>
@@ -9014,7 +9180,6 @@
       </w:pPr>
       <w:bookmarkStart w:id="24" w:name="_Toc497817988"/>
       <w:r>
-        <w:lastRenderedPageBreak/>
         <w:t>LENGUAJES DE PROGRAMACION.-</w:t>
       </w:r>
       <w:bookmarkEnd w:id="24"/>
@@ -9067,12 +9232,12 @@
         <w:tblLook w:val="04A0" w:firstRow="1" w:lastRow="0" w:firstColumn="1" w:lastColumn="0" w:noHBand="0" w:noVBand="1"/>
       </w:tblPr>
       <w:tblGrid>
-        <w:gridCol w:w="1178"/>
-        <w:gridCol w:w="1178"/>
-        <w:gridCol w:w="988"/>
-        <w:gridCol w:w="3053"/>
-        <w:gridCol w:w="1119"/>
-        <w:gridCol w:w="988"/>
+        <w:gridCol w:w="1225"/>
+        <w:gridCol w:w="1224"/>
+        <w:gridCol w:w="1027"/>
+        <w:gridCol w:w="3174"/>
+        <w:gridCol w:w="1163"/>
+        <w:gridCol w:w="1027"/>
       </w:tblGrid>
       <w:tr>
         <w:trPr>
@@ -9102,6 +9267,7 @@
                 <w:bCs/>
                 <w:lang w:eastAsia="es-BO"/>
               </w:rPr>
+              <w:lastRenderedPageBreak/>
               <w:t>Oct 2017</w:t>
             </w:r>
           </w:p>
@@ -12587,7 +12753,6 @@
                 <w:rFonts w:asciiTheme="minorHAnsi" w:eastAsia="Times New Roman" w:hAnsiTheme="minorHAnsi"/>
                 <w:lang w:eastAsia="es-BO"/>
               </w:rPr>
-              <w:lastRenderedPageBreak/>
               <w:t>20</w:t>
             </w:r>
           </w:p>
@@ -12986,14 +13151,14 @@
         <w:rPr>
           <w:rFonts w:asciiTheme="minorHAnsi" w:hAnsiTheme="minorHAnsi"/>
         </w:rPr>
-        <w:t xml:space="preserve"> así como también controlarlo. Este sistema está compuesto por una serie de programas que tienen como objetivo administrar los recursos del hardware y, al mismo </w:t>
+        <w:t xml:space="preserve"> así como también controlarlo. Este sistema está compuesto por una serie de programas que tienen como objetivo administrar los recursos del hardware y, al mismo tiempo, le otorgan al usuario una interfaz. El sistema operativo permite facilitar la utilización del ordenador a sus usuarios ya que es el que le da la posibilidad de asignar y administrar los recursos del sistema, </w:t>
       </w:r>
       <w:r>
         <w:rPr>
           <w:rFonts w:asciiTheme="minorHAnsi" w:hAnsiTheme="minorHAnsi"/>
         </w:rPr>
         <w:lastRenderedPageBreak/>
-        <w:t>tiempo, le otorgan al usuario una interfaz. El sistema operativo permite facilitar la utilización del ordenador a sus usuarios ya que es el que le da la posibilidad de asignar y administrar los recursos del sistema, como ejemplo de esta clase de software se puede mencionar a Windows, Linux y Mac OS X, entre otros. Además de los sistemas operativos, dentro del software de sistema se ubican las herramientas de diagnóstico, los servidores, las utilidades, los controladores de dispositivos y las herramientas de corrección y optimización, etcétera</w:t>
+        <w:t>como ejemplo de esta clase de software se puede mencionar a Windows, Linux y Mac OS X, entre otros. Además de los sistemas operativos, dentro del software de sistema se ubican las herramientas de diagnóstico, los servidores, las utilidades, los controladores de dispositivos y las herramientas de corrección y optimización, etcétera</w:t>
       </w:r>
     </w:p>
     <w:p>
@@ -14518,8 +14683,8 @@
       </w:pPr>
     </w:p>
     <w:sectPr>
-      <w:pgSz w:w="11906" w:h="16838"/>
-      <w:pgMar w:top="1417" w:right="1701" w:bottom="1417" w:left="1701" w:header="708" w:footer="708" w:gutter="0"/>
+      <w:pgSz w:w="12242" w:h="15842" w:code="1"/>
+      <w:pgMar w:top="1417" w:right="1701" w:bottom="1417" w:left="1701" w:header="709" w:footer="709" w:gutter="0"/>
       <w:cols w:space="708"/>
       <w:docGrid w:linePitch="360"/>
     </w:sectPr>
@@ -15637,6 +15802,7 @@
   <w:style w:type="character" w:default="1" w:styleId="Fuentedeprrafopredeter">
     <w:name w:val="Default Paragraph Font"/>
     <w:uiPriority w:val="1"/>
+    <w:semiHidden/>
     <w:unhideWhenUsed/>
   </w:style>
   <w:style w:type="table" w:default="1" w:styleId="Tablanormal">
@@ -15829,6 +15995,37 @@
       <w:spacing w:after="100"/>
       <w:ind w:left="440"/>
     </w:pPr>
+  </w:style>
+  <w:style w:type="paragraph" w:styleId="Textodeglobo">
+    <w:name w:val="Balloon Text"/>
+    <w:basedOn w:val="Normal"/>
+    <w:link w:val="TextodegloboCar"/>
+    <w:uiPriority w:val="99"/>
+    <w:semiHidden/>
+    <w:unhideWhenUsed/>
+    <w:rsid w:val="00B3083E"/>
+    <w:pPr>
+      <w:spacing w:after="0" w:line="240" w:lineRule="auto"/>
+    </w:pPr>
+    <w:rPr>
+      <w:rFonts w:ascii="Segoe UI" w:hAnsi="Segoe UI" w:cs="Segoe UI"/>
+      <w:sz w:val="18"/>
+      <w:szCs w:val="18"/>
+    </w:rPr>
+  </w:style>
+  <w:style w:type="character" w:customStyle="1" w:styleId="TextodegloboCar">
+    <w:name w:val="Texto de globo Car"/>
+    <w:basedOn w:val="Fuentedeprrafopredeter"/>
+    <w:link w:val="Textodeglobo"/>
+    <w:uiPriority w:val="99"/>
+    <w:semiHidden/>
+    <w:rsid w:val="00B3083E"/>
+    <w:rPr>
+      <w:rFonts w:ascii="Segoe UI" w:eastAsia="Calibri" w:hAnsi="Segoe UI" w:cs="Segoe UI"/>
+      <w:sz w:val="18"/>
+      <w:szCs w:val="18"/>
+      <w:lang w:val="es-ES"/>
+    </w:rPr>
   </w:style>
 </w:styles>
 </file>
@@ -16099,7 +16296,7 @@
 </file>
 
 <file path=customXml/itemProps1.xml><?xml version="1.0" encoding="utf-8"?>
-<ds:datastoreItem xmlns:ds="http://schemas.openxmlformats.org/officeDocument/2006/customXml" ds:itemID="{203162AC-02A8-42D6-84AC-558A6B9D2EDE}">
+<ds:datastoreItem xmlns:ds="http://schemas.openxmlformats.org/officeDocument/2006/customXml" ds:itemID="{EB4023D5-39DD-4D2D-9F91-4CC60CFE4AE2}">
   <ds:schemaRefs>
     <ds:schemaRef ds:uri="http://schemas.openxmlformats.org/officeDocument/2006/bibliography"/>
   </ds:schemaRefs>

</xml_diff>